<commit_message>
fixed spelling, added useful links section
</commit_message>
<xml_diff>
--- a/documentation/Cloudshelf SFCC cartridge document.docx
+++ b/documentation/Cloudshelf SFCC cartridge document.docx
@@ -3404,7 +3404,30 @@
           <w:vertAlign w:val="baseline"/>
           <w:rtl w:val="0"/>
         </w:rPr>
-        <w:t xml:space="preserve">Account and API key created on Cloudshlef side - </w:t>
+        <w:t xml:space="preserve">Account and API key created on </w:t>
+      </w:r>
+      <w:r>
+        <w:rPr>
+          <w:rtl w:val="0"/>
+        </w:rPr>
+        <w:t xml:space="preserve">Cloudshelf</w:t>
+      </w:r>
+      <w:r>
+        <w:rPr>
+          <w:rFonts w:ascii="Calibri" w:cs="Calibri" w:eastAsia="Calibri" w:hAnsi="Calibri"/>
+          <w:b w:val="0"/>
+          <w:i w:val="0"/>
+          <w:smallCaps w:val="0"/>
+          <w:strike w:val="0"/>
+          <w:color w:val="000000"/>
+          <w:sz w:val="22"/>
+          <w:szCs w:val="22"/>
+          <w:u w:val="none"/>
+          <w:shd w:fill="auto" w:val="clear"/>
+          <w:vertAlign w:val="baseline"/>
+          <w:rtl w:val="0"/>
+        </w:rPr>
+        <w:t xml:space="preserve"> side - </w:t>
       </w:r>
       <w:hyperlink r:id="rId6">
         <w:r>
@@ -4064,12 +4087,12 @@
           <wp:inline distB="0" distT="0" distL="114300" distR="114300">
             <wp:extent cx="5772150" cy="2753796"/>
             <wp:effectExtent b="0" l="0" r="0" t="0"/>
-            <wp:docPr id="4" name="image2.png"/>
+            <wp:docPr id="4" name="image4.png"/>
             <a:graphic>
               <a:graphicData uri="http://schemas.openxmlformats.org/drawingml/2006/picture">
                 <pic:pic>
                   <pic:nvPicPr>
-                    <pic:cNvPr id="0" name="image2.png"/>
+                    <pic:cNvPr id="0" name="image4.png"/>
                     <pic:cNvPicPr preferRelativeResize="0"/>
                   </pic:nvPicPr>
                   <pic:blipFill>
@@ -4374,12 +4397,12 @@
           <wp:inline distB="0" distT="0" distL="114300" distR="114300">
             <wp:extent cx="4567212" cy="3558620"/>
             <wp:effectExtent b="0" l="0" r="0" t="0"/>
-            <wp:docPr id="6" name="image10.png"/>
+            <wp:docPr id="6" name="image1.png"/>
             <a:graphic>
               <a:graphicData uri="http://schemas.openxmlformats.org/drawingml/2006/picture">
                 <pic:pic>
                   <pic:nvPicPr>
-                    <pic:cNvPr id="0" name="image10.png"/>
+                    <pic:cNvPr id="0" name="image1.png"/>
                     <pic:cNvPicPr preferRelativeResize="0"/>
                   </pic:nvPicPr>
                   <pic:blipFill>
@@ -4429,12 +4452,12 @@
           <wp:inline distB="0" distT="0" distL="114300" distR="114300">
             <wp:extent cx="5447295" cy="2258358"/>
             <wp:effectExtent b="0" l="0" r="0" t="0"/>
-            <wp:docPr id="5" name="image1.png"/>
+            <wp:docPr id="5" name="image5.png"/>
             <a:graphic>
               <a:graphicData uri="http://schemas.openxmlformats.org/drawingml/2006/picture">
                 <pic:pic>
                   <pic:nvPicPr>
-                    <pic:cNvPr id="0" name="image1.png"/>
+                    <pic:cNvPr id="0" name="image5.png"/>
                     <pic:cNvPicPr preferRelativeResize="0"/>
                   </pic:nvPicPr>
                   <pic:blipFill>
@@ -4859,12 +4882,12 @@
           <wp:inline distB="0" distT="0" distL="114300" distR="114300">
             <wp:extent cx="6328212" cy="1529318"/>
             <wp:effectExtent b="0" l="0" r="0" t="0"/>
-            <wp:docPr id="8" name="image4.png"/>
+            <wp:docPr id="8" name="image8.png"/>
             <a:graphic>
               <a:graphicData uri="http://schemas.openxmlformats.org/drawingml/2006/picture">
                 <pic:pic>
                   <pic:nvPicPr>
-                    <pic:cNvPr id="0" name="image4.png"/>
+                    <pic:cNvPr id="0" name="image8.png"/>
                     <pic:cNvPicPr preferRelativeResize="0"/>
                   </pic:nvPicPr>
                   <pic:blipFill>
@@ -7423,7 +7446,7 @@
         <w:rPr>
           <w:rtl w:val="0"/>
         </w:rPr>
-        <w:t xml:space="preserve">To export stores from SFCC to Cloudshlef as location go to BM &gt; Merchant Tools &gt; Online Marketing &gt; Stores &gt; [select store] &gt; CLOUDSHELF Tab, set isCloudShelf to be "Yes" and click "Save"</w:t>
+        <w:t xml:space="preserve">To export stores from SFCC to Cloudshelf as location go to BM &gt; Merchant Tools &gt; Online Marketing &gt; Stores &gt; [select store] &gt; CLOUDSHELF Tab, set isCloudShelf to be "Yes" and click "Save"</w:t>
       </w:r>
     </w:p>
     <w:p>
@@ -7659,12 +7682,12 @@
           <wp:inline distB="0" distT="0" distL="114300" distR="114300">
             <wp:extent cx="2517458" cy="3248332"/>
             <wp:effectExtent b="0" l="0" r="0" t="0"/>
-            <wp:docPr id="9" name="image6.png"/>
+            <wp:docPr id="9" name="image2.png"/>
             <a:graphic>
               <a:graphicData uri="http://schemas.openxmlformats.org/drawingml/2006/picture">
                 <pic:pic>
                   <pic:nvPicPr>
-                    <pic:cNvPr id="0" name="image6.png"/>
+                    <pic:cNvPr id="0" name="image2.png"/>
                     <pic:cNvPicPr preferRelativeResize="0"/>
                   </pic:nvPicPr>
                   <pic:blipFill>
@@ -7707,12 +7730,12 @@
           <wp:inline distB="0" distT="0" distL="114300" distR="114300">
             <wp:extent cx="5629275" cy="1477685"/>
             <wp:effectExtent b="0" l="0" r="0" t="0"/>
-            <wp:docPr id="12" name="image3.png"/>
+            <wp:docPr id="12" name="image10.png"/>
             <a:graphic>
               <a:graphicData uri="http://schemas.openxmlformats.org/drawingml/2006/picture">
                 <pic:pic>
                   <pic:nvPicPr>
-                    <pic:cNvPr id="0" name="image3.png"/>
+                    <pic:cNvPr id="0" name="image10.png"/>
                     <pic:cNvPicPr preferRelativeResize="0"/>
                   </pic:nvPicPr>
                   <pic:blipFill>
@@ -7809,7 +7832,26 @@
           <w:szCs w:val="22"/>
           <w:rtl w:val="0"/>
         </w:rPr>
-        <w:t xml:space="preserve">Transferring basket from Cloudshlef to SFCC functionality works using OCAPI as result the next are required: creating OCAPI client id and setting up OCAPI configs in business manager. </w:t>
+        <w:t xml:space="preserve">Transferring basket from </w:t>
+      </w:r>
+      <w:r>
+        <w:rPr>
+          <w:rtl w:val="0"/>
+        </w:rPr>
+        <w:t xml:space="preserve">Cloudshelf</w:t>
+      </w:r>
+      <w:r>
+        <w:rPr>
+          <w:rFonts w:ascii="Calibri" w:cs="Calibri" w:eastAsia="Calibri" w:hAnsi="Calibri"/>
+          <w:b w:val="0"/>
+          <w:i w:val="0"/>
+          <w:smallCaps w:val="0"/>
+          <w:color w:val="000000"/>
+          <w:sz w:val="22"/>
+          <w:szCs w:val="22"/>
+          <w:rtl w:val="0"/>
+        </w:rPr>
+        <w:t xml:space="preserve"> to SFCC functionality works using OCAPI as result the next are required: creating OCAPI client id and setting up OCAPI configs in business manager. </w:t>
       </w:r>
     </w:p>
     <w:p>
@@ -7897,12 +7939,12 @@
           <wp:inline distB="0" distT="0" distL="114300" distR="114300">
             <wp:extent cx="5830956" cy="1676400"/>
             <wp:effectExtent b="0" l="0" r="0" t="0"/>
-            <wp:docPr id="11" name="image5.png"/>
+            <wp:docPr id="11" name="image6.png"/>
             <a:graphic>
               <a:graphicData uri="http://schemas.openxmlformats.org/drawingml/2006/picture">
                 <pic:pic>
                   <pic:nvPicPr>
-                    <pic:cNvPr id="0" name="image5.png"/>
+                    <pic:cNvPr id="0" name="image6.png"/>
                     <pic:cNvPicPr preferRelativeResize="0"/>
                   </pic:nvPicPr>
                   <pic:blipFill>
@@ -8035,12 +8077,12 @@
           <wp:inline distB="0" distT="0" distL="114300" distR="114300">
             <wp:extent cx="4572000" cy="4514850"/>
             <wp:effectExtent b="0" l="0" r="0" t="0"/>
-            <wp:docPr id="13" name="image8.png"/>
+            <wp:docPr id="13" name="image3.png"/>
             <a:graphic>
               <a:graphicData uri="http://schemas.openxmlformats.org/drawingml/2006/picture">
                 <pic:pic>
                   <pic:nvPicPr>
-                    <pic:cNvPr id="0" name="image8.png"/>
+                    <pic:cNvPr id="0" name="image3.png"/>
                     <pic:cNvPicPr preferRelativeResize="0"/>
                   </pic:nvPicPr>
                   <pic:blipFill>
@@ -15676,7 +15718,30 @@
           <w:vertAlign w:val="baseline"/>
           <w:rtl w:val="0"/>
         </w:rPr>
-        <w:t xml:space="preserve">Used SystemObjectMgr.querySystemObject method to search for stores that marked with export to cloudshlef flag</w:t>
+        <w:t xml:space="preserve">Used SystemObjectMgr.querySystemObject method to search for stores that marked with export to </w:t>
+      </w:r>
+      <w:r>
+        <w:rPr>
+          <w:rtl w:val="0"/>
+        </w:rPr>
+        <w:t xml:space="preserve">Cloudshelf</w:t>
+      </w:r>
+      <w:r>
+        <w:rPr>
+          <w:rFonts w:ascii="Calibri" w:cs="Calibri" w:eastAsia="Calibri" w:hAnsi="Calibri"/>
+          <w:b w:val="0"/>
+          <w:i w:val="0"/>
+          <w:smallCaps w:val="0"/>
+          <w:strike w:val="0"/>
+          <w:color w:val="000000"/>
+          <w:sz w:val="22"/>
+          <w:szCs w:val="22"/>
+          <w:u w:val="none"/>
+          <w:shd w:fill="auto" w:val="clear"/>
+          <w:vertAlign w:val="baseline"/>
+          <w:rtl w:val="0"/>
+        </w:rPr>
+        <w:t xml:space="preserve"> flag</w:t>
       </w:r>
     </w:p>
     <w:p>
@@ -15728,7 +15793,30 @@
           <w:vertAlign w:val="baseline"/>
           <w:rtl w:val="0"/>
         </w:rPr>
-        <w:t xml:space="preserve">Implemented cloudshlef location model that build object for export based on SFCC system store object. Use mapping provided below in LocationInput mapping section</w:t>
+        <w:t xml:space="preserve">Implemented </w:t>
+      </w:r>
+      <w:r>
+        <w:rPr>
+          <w:rtl w:val="0"/>
+        </w:rPr>
+        <w:t xml:space="preserve">Cloudshelf</w:t>
+      </w:r>
+      <w:r>
+        <w:rPr>
+          <w:rFonts w:ascii="Calibri" w:cs="Calibri" w:eastAsia="Calibri" w:hAnsi="Calibri"/>
+          <w:b w:val="0"/>
+          <w:i w:val="0"/>
+          <w:smallCaps w:val="0"/>
+          <w:strike w:val="0"/>
+          <w:color w:val="000000"/>
+          <w:sz w:val="22"/>
+          <w:szCs w:val="22"/>
+          <w:u w:val="none"/>
+          <w:shd w:fill="auto" w:val="clear"/>
+          <w:vertAlign w:val="baseline"/>
+          <w:rtl w:val="0"/>
+        </w:rPr>
+        <w:t xml:space="preserve"> location model that build object for export based on SFCC system store object. Use mapping provided below in LocationInput mapping section</w:t>
       </w:r>
     </w:p>
     <w:p>
@@ -16998,7 +17086,26 @@
           <w:szCs w:val="22"/>
           <w:rtl w:val="0"/>
         </w:rPr>
-        <w:t xml:space="preserve">After exporting products from SFCC to Cloudshlef, you can create a basket on the cloudshelf side. Customer must be redirected from cloudshelf system to SFCC checkout to complete payment and finalize order creation. A basket with the selected items on cloudshelf side should be created on SFCC side upon redirect.</w:t>
+        <w:t xml:space="preserve">After exporting products from SFCC to </w:t>
+      </w:r>
+      <w:r>
+        <w:rPr>
+          <w:rtl w:val="0"/>
+        </w:rPr>
+        <w:t xml:space="preserve">Cloudshelf</w:t>
+      </w:r>
+      <w:r>
+        <w:rPr>
+          <w:rFonts w:ascii="Calibri" w:cs="Calibri" w:eastAsia="Calibri" w:hAnsi="Calibri"/>
+          <w:b w:val="0"/>
+          <w:i w:val="0"/>
+          <w:smallCaps w:val="0"/>
+          <w:color w:val="000000"/>
+          <w:sz w:val="22"/>
+          <w:szCs w:val="22"/>
+          <w:rtl w:val="0"/>
+        </w:rPr>
+        <w:t xml:space="preserve">, you can create a basket on the cloudshelf side. Customer must be redirected from cloudshelf system to SFCC checkout to complete payment and finalize order creation. A basket with the selected items on cloudshelf side should be created on SFCC side upon redirect.</w:t>
       </w:r>
     </w:p>
     <w:p>
@@ -17193,7 +17300,26 @@
           <w:szCs w:val="22"/>
           <w:rtl w:val="0"/>
         </w:rPr>
-        <w:t xml:space="preserve">Before redirecting to the SFCC storefront, the basket must be created through Open commerce API calls from cloudshlef to SFCC. Three OCAPI calls are required. Details and link to documentation are provided below:  </w:t>
+        <w:t xml:space="preserve">Before redirecting to the SFCC storefront, the basket must be created through Open commerce API calls from </w:t>
+      </w:r>
+      <w:r>
+        <w:rPr>
+          <w:rtl w:val="0"/>
+        </w:rPr>
+        <w:t xml:space="preserve">Cloudshelf</w:t>
+      </w:r>
+      <w:r>
+        <w:rPr>
+          <w:rFonts w:ascii="Calibri" w:cs="Calibri" w:eastAsia="Calibri" w:hAnsi="Calibri"/>
+          <w:b w:val="0"/>
+          <w:i w:val="0"/>
+          <w:smallCaps w:val="0"/>
+          <w:color w:val="000000"/>
+          <w:sz w:val="22"/>
+          <w:szCs w:val="22"/>
+          <w:rtl w:val="0"/>
+        </w:rPr>
+        <w:t xml:space="preserve"> to SFCC. Three OCAPI calls are required. Details and link to documentation are provided below:  </w:t>
       </w:r>
     </w:p>
     <w:p>

</xml_diff>

<commit_message>
update service url, compatibility doc, default theme creation
</commit_message>
<xml_diff>
--- a/documentation/Cloudshelf SFCC cartridge document.docx
+++ b/documentation/Cloudshelf SFCC cartridge document.docx
@@ -3265,7 +3265,7 @@
           <w:szCs w:val="22"/>
           <w:rtl w:val="0"/>
         </w:rPr>
-        <w:t xml:space="preserve">Cartridge is compatible with 6.3.0 SFRA version and Salesforce Commerce Cloud API version 24.1 (Compatibility Mode: 22.7)</w:t>
+        <w:t xml:space="preserve">Cartridge is compatible with 6.3.0 and 7.0.0 SFRA version and Salesforce Commerce Cloud API version 24.1 (Compatibility Mode: 22.7)</w:t>
       </w:r>
     </w:p>
     <w:p>
@@ -3669,28 +3669,7 @@
           <w:szCs w:val="22"/>
           <w:rtl w:val="0"/>
         </w:rPr>
-        <w:t xml:space="preserve">See the SFCC documentation for adding a cartrid</w:t>
-      </w:r>
-      <w:hyperlink w:anchor="_3o7alnk">
-        <w:r>
-          <w:rPr>
-            <w:rtl w:val="0"/>
-          </w:rPr>
-          <w:t xml:space="preserve">Artifacts</w:t>
-        </w:r>
-      </w:hyperlink>
-      <w:r>
-        <w:rPr>
-          <w:rFonts w:ascii="Calibri" w:cs="Calibri" w:eastAsia="Calibri" w:hAnsi="Calibri"/>
-          <w:b w:val="0"/>
-          <w:i w:val="0"/>
-          <w:smallCaps w:val="0"/>
-          <w:color w:val="000000"/>
-          <w:sz w:val="22"/>
-          <w:szCs w:val="22"/>
-          <w:rtl w:val="0"/>
-        </w:rPr>
-        <w:t xml:space="preserve">ge to your storefront:</w:t>
+        <w:t xml:space="preserve">See the SFCC documentation for adding a cartridge to your storefront:</w:t>
       </w:r>
     </w:p>
     <w:p>
@@ -4087,12 +4066,12 @@
           <wp:inline distB="0" distT="0" distL="114300" distR="114300">
             <wp:extent cx="5772150" cy="2753796"/>
             <wp:effectExtent b="0" l="0" r="0" t="0"/>
-            <wp:docPr id="4" name="image4.png"/>
+            <wp:docPr id="4" name="image6.png"/>
             <a:graphic>
               <a:graphicData uri="http://schemas.openxmlformats.org/drawingml/2006/picture">
                 <pic:pic>
                   <pic:nvPicPr>
-                    <pic:cNvPr id="0" name="image4.png"/>
+                    <pic:cNvPr id="0" name="image6.png"/>
                     <pic:cNvPicPr preferRelativeResize="0"/>
                   </pic:nvPicPr>
                   <pic:blipFill>
@@ -4397,12 +4376,12 @@
           <wp:inline distB="0" distT="0" distL="114300" distR="114300">
             <wp:extent cx="4567212" cy="3558620"/>
             <wp:effectExtent b="0" l="0" r="0" t="0"/>
-            <wp:docPr id="6" name="image1.png"/>
+            <wp:docPr id="6" name="image3.png"/>
             <a:graphic>
               <a:graphicData uri="http://schemas.openxmlformats.org/drawingml/2006/picture">
                 <pic:pic>
                   <pic:nvPicPr>
-                    <pic:cNvPr id="0" name="image1.png"/>
+                    <pic:cNvPr id="0" name="image3.png"/>
                     <pic:cNvPicPr preferRelativeResize="0"/>
                   </pic:nvPicPr>
                   <pic:blipFill>
@@ -4452,12 +4431,12 @@
           <wp:inline distB="0" distT="0" distL="114300" distR="114300">
             <wp:extent cx="5447295" cy="2258358"/>
             <wp:effectExtent b="0" l="0" r="0" t="0"/>
-            <wp:docPr id="5" name="image5.png"/>
+            <wp:docPr id="5" name="image7.png"/>
             <a:graphic>
               <a:graphicData uri="http://schemas.openxmlformats.org/drawingml/2006/picture">
                 <pic:pic>
                   <pic:nvPicPr>
-                    <pic:cNvPr id="0" name="image5.png"/>
+                    <pic:cNvPr id="0" name="image7.png"/>
                     <pic:cNvPicPr preferRelativeResize="0"/>
                   </pic:nvPicPr>
                   <pic:blipFill>
@@ -4882,12 +4861,12 @@
           <wp:inline distB="0" distT="0" distL="114300" distR="114300">
             <wp:extent cx="6328212" cy="1529318"/>
             <wp:effectExtent b="0" l="0" r="0" t="0"/>
-            <wp:docPr id="8" name="image8.png"/>
+            <wp:docPr id="8" name="image4.png"/>
             <a:graphic>
               <a:graphicData uri="http://schemas.openxmlformats.org/drawingml/2006/picture">
                 <pic:pic>
                   <pic:nvPicPr>
-                    <pic:cNvPr id="0" name="image8.png"/>
+                    <pic:cNvPr id="0" name="image4.png"/>
                     <pic:cNvPicPr preferRelativeResize="0"/>
                   </pic:nvPicPr>
                   <pic:blipFill>
@@ -7226,12 +7205,12 @@
           <wp:inline distB="0" distT="0" distL="114300" distR="114300">
             <wp:extent cx="5759405" cy="2555736"/>
             <wp:effectExtent b="0" l="0" r="0" t="0"/>
-            <wp:docPr id="7" name="image9.png"/>
+            <wp:docPr id="7" name="image1.png"/>
             <a:graphic>
               <a:graphicData uri="http://schemas.openxmlformats.org/drawingml/2006/picture">
                 <pic:pic>
                   <pic:nvPicPr>
-                    <pic:cNvPr id="0" name="image9.png"/>
+                    <pic:cNvPr id="0" name="image1.png"/>
                     <pic:cNvPicPr preferRelativeResize="0"/>
                   </pic:nvPicPr>
                   <pic:blipFill>
@@ -7647,12 +7626,12 @@
           <wp:inline distB="0" distT="0" distL="114300" distR="114300">
             <wp:extent cx="2810946" cy="3259068"/>
             <wp:effectExtent b="0" l="0" r="0" t="0"/>
-            <wp:docPr id="10" name="image7.png"/>
+            <wp:docPr id="10" name="image10.png"/>
             <a:graphic>
               <a:graphicData uri="http://schemas.openxmlformats.org/drawingml/2006/picture">
                 <pic:pic>
                   <pic:nvPicPr>
-                    <pic:cNvPr id="0" name="image7.png"/>
+                    <pic:cNvPr id="0" name="image10.png"/>
                     <pic:cNvPicPr preferRelativeResize="0"/>
                   </pic:nvPicPr>
                   <pic:blipFill>
@@ -7682,12 +7661,12 @@
           <wp:inline distB="0" distT="0" distL="114300" distR="114300">
             <wp:extent cx="2517458" cy="3248332"/>
             <wp:effectExtent b="0" l="0" r="0" t="0"/>
-            <wp:docPr id="9" name="image2.png"/>
+            <wp:docPr id="9" name="image5.png"/>
             <a:graphic>
               <a:graphicData uri="http://schemas.openxmlformats.org/drawingml/2006/picture">
                 <pic:pic>
                   <pic:nvPicPr>
-                    <pic:cNvPr id="0" name="image2.png"/>
+                    <pic:cNvPr id="0" name="image5.png"/>
                     <pic:cNvPicPr preferRelativeResize="0"/>
                   </pic:nvPicPr>
                   <pic:blipFill>
@@ -7730,12 +7709,12 @@
           <wp:inline distB="0" distT="0" distL="114300" distR="114300">
             <wp:extent cx="5629275" cy="1477685"/>
             <wp:effectExtent b="0" l="0" r="0" t="0"/>
-            <wp:docPr id="12" name="image10.png"/>
+            <wp:docPr id="12" name="image9.png"/>
             <a:graphic>
               <a:graphicData uri="http://schemas.openxmlformats.org/drawingml/2006/picture">
                 <pic:pic>
                   <pic:nvPicPr>
-                    <pic:cNvPr id="0" name="image10.png"/>
+                    <pic:cNvPr id="0" name="image9.png"/>
                     <pic:cNvPicPr preferRelativeResize="0"/>
                   </pic:nvPicPr>
                   <pic:blipFill>
@@ -7939,12 +7918,12 @@
           <wp:inline distB="0" distT="0" distL="114300" distR="114300">
             <wp:extent cx="5830956" cy="1676400"/>
             <wp:effectExtent b="0" l="0" r="0" t="0"/>
-            <wp:docPr id="11" name="image6.png"/>
+            <wp:docPr id="11" name="image8.png"/>
             <a:graphic>
               <a:graphicData uri="http://schemas.openxmlformats.org/drawingml/2006/picture">
                 <pic:pic>
                   <pic:nvPicPr>
-                    <pic:cNvPr id="0" name="image6.png"/>
+                    <pic:cNvPr id="0" name="image8.png"/>
                     <pic:cNvPicPr preferRelativeResize="0"/>
                   </pic:nvPicPr>
                   <pic:blipFill>
@@ -8077,12 +8056,12 @@
           <wp:inline distB="0" distT="0" distL="114300" distR="114300">
             <wp:extent cx="4572000" cy="4514850"/>
             <wp:effectExtent b="0" l="0" r="0" t="0"/>
-            <wp:docPr id="13" name="image3.png"/>
+            <wp:docPr id="13" name="image2.png"/>
             <a:graphic>
               <a:graphicData uri="http://schemas.openxmlformats.org/drawingml/2006/picture">
                 <pic:pic>
                   <pic:nvPicPr>
-                    <pic:cNvPr id="0" name="image3.png"/>
+                    <pic:cNvPr id="0" name="image2.png"/>
                     <pic:cNvPicPr preferRelativeResize="0"/>
                   </pic:nvPicPr>
                   <pic:blipFill>

</xml_diff>